<commit_message>
modify Lecture-5 of Section-2
</commit_message>
<xml_diff>
--- a/Section-2/Lecture-5.docx
+++ b/Section-2/Lecture-5.docx
@@ -1,6 +1,6 @@
 
 <file path=word/document.xml><?xml version="1.0" encoding="utf-8"?>
-<w:document xmlns:wpc="http://schemas.microsoft.com/office/word/2010/wordprocessingCanvas" xmlns:cx="http://schemas.microsoft.com/office/drawing/2014/chartex" xmlns:mc="http://schemas.openxmlformats.org/markup-compatibility/2006" xmlns:o="urn:schemas-microsoft-com:office:office" xmlns:r="http://schemas.openxmlformats.org/officeDocument/2006/relationships" xmlns:m="http://schemas.openxmlformats.org/officeDocument/2006/math" xmlns:v="urn:schemas-microsoft-com:vml" xmlns:wp14="http://schemas.microsoft.com/office/word/2010/wordprocessingDrawing" xmlns:wp="http://schemas.openxmlformats.org/drawingml/2006/wordprocessingDrawing" xmlns:w10="urn:schemas-microsoft-com:office:word" xmlns:w="http://schemas.openxmlformats.org/wordprocessingml/2006/main" xmlns:w14="http://schemas.microsoft.com/office/word/2010/wordml" xmlns:w15="http://schemas.microsoft.com/office/word/2012/wordml" xmlns:w16se="http://schemas.microsoft.com/office/word/2015/wordml/symex" xmlns:wpg="http://schemas.microsoft.com/office/word/2010/wordprocessingGroup" xmlns:wpi="http://schemas.microsoft.com/office/word/2010/wordprocessingInk" xmlns:wne="http://schemas.microsoft.com/office/word/2006/wordml" xmlns:wps="http://schemas.microsoft.com/office/word/2010/wordprocessingShape" mc:Ignorable="w14 w15 w16se wp14">
+<w:document xmlns:wpc="http://schemas.microsoft.com/office/word/2010/wordprocessingCanvas" xmlns:mc="http://schemas.openxmlformats.org/markup-compatibility/2006" xmlns:o="urn:schemas-microsoft-com:office:office" xmlns:r="http://schemas.openxmlformats.org/officeDocument/2006/relationships" xmlns:m="http://schemas.openxmlformats.org/officeDocument/2006/math" xmlns:v="urn:schemas-microsoft-com:vml" xmlns:wp14="http://schemas.microsoft.com/office/word/2010/wordprocessingDrawing" xmlns:wp="http://schemas.openxmlformats.org/drawingml/2006/wordprocessingDrawing" xmlns:w10="urn:schemas-microsoft-com:office:word" xmlns:w="http://schemas.openxmlformats.org/wordprocessingml/2006/main" xmlns:w14="http://schemas.microsoft.com/office/word/2010/wordml" xmlns:w15="http://schemas.microsoft.com/office/word/2012/wordml" xmlns:wpg="http://schemas.microsoft.com/office/word/2010/wordprocessingGroup" xmlns:wpi="http://schemas.microsoft.com/office/word/2010/wordprocessingInk" xmlns:wne="http://schemas.microsoft.com/office/word/2006/wordml" xmlns:wps="http://schemas.microsoft.com/office/word/2010/wordprocessingShape" mc:Ignorable="w14 w15 wp14">
   <w:body>
     <w:p>
       <w:pPr>
@@ -700,16 +700,43 @@
           <w:szCs w:val="32"/>
           <w:lang w:val="az-Latn-AZ"/>
         </w:rPr>
-        <w:t xml:space="preserve">operatorundan istifadə qaydasını öyrənmiş olduq və həmçinin biz </w:t>
-      </w:r>
-      <w:r>
-        <w:rPr>
-          <w:b/>
-          <w:sz w:val="32"/>
-          <w:szCs w:val="32"/>
-          <w:lang w:val="az-Latn-AZ"/>
-        </w:rPr>
-        <w:t xml:space="preserve">=(equal) </w:t>
+        <w:t>operatorundan istifadə</w:t>
+      </w:r>
+      <w:r>
+        <w:rPr>
+          <w:sz w:val="32"/>
+          <w:szCs w:val="32"/>
+          <w:lang w:val="az-Latn-AZ"/>
+        </w:rPr>
+        <w:t xml:space="preserve"> edərək</w:t>
+      </w:r>
+      <w:r>
+        <w:rPr>
+          <w:sz w:val="32"/>
+          <w:szCs w:val="32"/>
+          <w:lang w:val="az-Latn-AZ"/>
+        </w:rPr>
+        <w:t xml:space="preserve"> öyrənmiş olduq və həmçinin biz </w:t>
+      </w:r>
+      <w:proofErr w:type="gramStart"/>
+      <w:r>
+        <w:rPr>
+          <w:b/>
+          <w:sz w:val="32"/>
+          <w:szCs w:val="32"/>
+          <w:lang w:val="az-Latn-AZ"/>
+        </w:rPr>
+        <w:t>=(</w:t>
+      </w:r>
+      <w:proofErr w:type="gramEnd"/>
+      <w:r>
+        <w:rPr>
+          <w:b/>
+          <w:sz w:val="32"/>
+          <w:szCs w:val="32"/>
+          <w:lang w:val="az-Latn-AZ"/>
+        </w:rPr>
+        <w:t xml:space="preserve">equal) </w:t>
       </w:r>
       <w:r>
         <w:rPr>
@@ -740,7 +767,23 @@
           <w:szCs w:val="32"/>
           <w:lang w:val="az-Latn-AZ"/>
         </w:rPr>
-        <w:t>ında istifadə qaydasını öyrənmiş olduq. Məsələn aşağıdakı şəkildəki kimi.</w:t>
+        <w:t>ında istifadə qaydasını öyrənmiş olduq. Məsələn aşağıdakı şəkildə</w:t>
+      </w:r>
+      <w:r>
+        <w:rPr>
+          <w:sz w:val="32"/>
+          <w:szCs w:val="32"/>
+          <w:lang w:val="az-Latn-AZ"/>
+        </w:rPr>
+        <w:t xml:space="preserve"> olduğu</w:t>
+      </w:r>
+      <w:r>
+        <w:rPr>
+          <w:sz w:val="32"/>
+          <w:szCs w:val="32"/>
+          <w:lang w:val="az-Latn-AZ"/>
+        </w:rPr>
+        <w:t xml:space="preserve"> kimi.</w:t>
       </w:r>
     </w:p>
     <w:p>
@@ -1230,7 +1273,57 @@
           <w:szCs w:val="32"/>
           <w:lang w:val="az-Latn-AZ"/>
         </w:rPr>
-        <w:t>işçilərin məlumatlarını əldə etdik. Bunu həyata biz</w:t>
+        <w:t xml:space="preserve">işçilərin məlumatlarını əldə etdik. Bunu </w:t>
+      </w:r>
+      <w:r>
+        <w:rPr>
+          <w:b/>
+          <w:sz w:val="32"/>
+          <w:szCs w:val="32"/>
+          <w:lang w:val="az-Latn-AZ"/>
+        </w:rPr>
+        <w:t xml:space="preserve">!= (not equal) </w:t>
+      </w:r>
+      <w:r>
+        <w:rPr>
+          <w:sz w:val="32"/>
+          <w:szCs w:val="32"/>
+          <w:lang w:val="az-Latn-AZ"/>
+        </w:rPr>
+        <w:t>operatoru vasitəsi ilə həyata keçirtmiş olduq. Bu operatorun mənası bu demə</w:t>
+      </w:r>
+      <w:r>
+        <w:rPr>
+          <w:sz w:val="32"/>
+          <w:szCs w:val="32"/>
+          <w:lang w:val="az-Latn-AZ"/>
+        </w:rPr>
+        <w:t>kdir ki</w:t>
+      </w:r>
+      <w:r>
+        <w:rPr>
+          <w:sz w:val="32"/>
+          <w:szCs w:val="32"/>
+          <w:lang w:val="az-Latn-AZ"/>
+        </w:rPr>
+        <w:t xml:space="preserve">, </w:t>
+      </w:r>
+      <w:r>
+        <w:rPr>
+          <w:b/>
+          <w:sz w:val="32"/>
+          <w:szCs w:val="32"/>
+          <w:lang w:val="az-Latn-AZ"/>
+        </w:rPr>
+        <w:t>SALESMAN</w:t>
+      </w:r>
+      <w:r>
+        <w:rPr>
+          <w:sz w:val="32"/>
+          <w:szCs w:val="32"/>
+          <w:lang w:val="az-Latn-AZ"/>
+        </w:rPr>
+        <w:t>-ı çıxmaq şərti ilə</w:t>
       </w:r>
       <w:r>
         <w:rPr>
@@ -1250,37 +1343,19 @@
       </w:r>
       <w:r>
         <w:rPr>
-          <w:b/>
-          <w:sz w:val="32"/>
-          <w:szCs w:val="32"/>
-          <w:lang w:val="az-Latn-AZ"/>
-        </w:rPr>
-        <w:t xml:space="preserve">!= (not equal) </w:t>
-      </w:r>
-      <w:r>
-        <w:rPr>
-          <w:sz w:val="32"/>
-          <w:szCs w:val="32"/>
-          <w:lang w:val="az-Latn-AZ"/>
-        </w:rPr>
-        <w:t xml:space="preserve">operatoru vasitəsi ilə həyata keçirtmiş olduq. Bu operatorun mənası bu deməkdir ki, bütün dəyərləri ver, </w:t>
-      </w:r>
-      <w:r>
-        <w:rPr>
-          <w:b/>
-          <w:sz w:val="32"/>
-          <w:szCs w:val="32"/>
-          <w:lang w:val="az-Latn-AZ"/>
-        </w:rPr>
-        <w:t>SALESMAN</w:t>
-      </w:r>
-      <w:r>
-        <w:rPr>
-          <w:sz w:val="32"/>
-          <w:szCs w:val="32"/>
-          <w:lang w:val="az-Latn-AZ"/>
-        </w:rPr>
-        <w:t>-ı çıxmaq şərti ilə.</w:t>
+          <w:sz w:val="32"/>
+          <w:szCs w:val="32"/>
+          <w:lang w:val="az-Latn-AZ"/>
+        </w:rPr>
+        <w:t>bütün dəyərləri ver</w:t>
+      </w:r>
+      <w:r>
+        <w:rPr>
+          <w:sz w:val="32"/>
+          <w:szCs w:val="32"/>
+          <w:lang w:val="az-Latn-AZ"/>
+        </w:rPr>
+        <w:t>.</w:t>
       </w:r>
     </w:p>
     <w:p>
@@ -1940,6 +2015,107 @@
         </w:rPr>
         <w:t>qayıtmıyacaqdır.</w:t>
       </w:r>
+      <w:r>
+        <w:rPr>
+          <w:sz w:val="32"/>
+          <w:szCs w:val="32"/>
+          <w:lang w:val="az-Latn-AZ"/>
+        </w:rPr>
+        <w:t xml:space="preserve"> Yəni </w:t>
+      </w:r>
+      <w:r>
+        <w:rPr>
+          <w:b/>
+          <w:sz w:val="32"/>
+          <w:szCs w:val="32"/>
+          <w:lang w:val="az-Latn-AZ"/>
+        </w:rPr>
+        <w:t xml:space="preserve">emp </w:t>
+      </w:r>
+      <w:r>
+        <w:rPr>
+          <w:sz w:val="32"/>
+          <w:szCs w:val="32"/>
+          <w:lang w:val="az-Latn-AZ"/>
+        </w:rPr>
+        <w:t xml:space="preserve">table-ında </w:t>
+      </w:r>
+      <w:r>
+        <w:rPr>
+          <w:b/>
+          <w:sz w:val="32"/>
+          <w:szCs w:val="32"/>
+          <w:lang w:val="az-Latn-AZ"/>
+        </w:rPr>
+        <w:t xml:space="preserve">job </w:t>
+      </w:r>
+      <w:r>
+        <w:rPr>
+          <w:sz w:val="32"/>
+          <w:szCs w:val="32"/>
+          <w:lang w:val="az-Latn-AZ"/>
+        </w:rPr>
+        <w:t xml:space="preserve">sütununda bir sətirdə eyni anda həm </w:t>
+      </w:r>
+      <w:r>
+        <w:rPr>
+          <w:b/>
+          <w:sz w:val="32"/>
+          <w:szCs w:val="32"/>
+          <w:lang w:val="az-Latn-AZ"/>
+        </w:rPr>
+        <w:t xml:space="preserve">SALESMAN </w:t>
+      </w:r>
+      <w:r>
+        <w:rPr>
+          <w:sz w:val="32"/>
+          <w:szCs w:val="32"/>
+          <w:lang w:val="az-Latn-AZ"/>
+        </w:rPr>
+        <w:t xml:space="preserve">və həmdə </w:t>
+      </w:r>
+      <w:r>
+        <w:rPr>
+          <w:b/>
+          <w:sz w:val="32"/>
+          <w:szCs w:val="32"/>
+          <w:lang w:val="az-Latn-AZ"/>
+        </w:rPr>
+        <w:t xml:space="preserve">SALESMAN </w:t>
+      </w:r>
+      <w:r>
+        <w:rPr>
+          <w:sz w:val="32"/>
+          <w:szCs w:val="32"/>
+          <w:lang w:val="az-Latn-AZ"/>
+        </w:rPr>
+        <w:t>olmayan dəyər ola bilməz.</w:t>
+      </w:r>
+      <w:r>
+        <w:rPr>
+          <w:sz w:val="32"/>
+          <w:szCs w:val="32"/>
+          <w:lang w:val="az-Latn-AZ"/>
+        </w:rPr>
+        <w:t xml:space="preserve"> Çünki </w:t>
+      </w:r>
+      <w:r>
+        <w:rPr>
+          <w:b/>
+          <w:sz w:val="32"/>
+          <w:szCs w:val="32"/>
+          <w:lang w:val="az-Latn-AZ"/>
+        </w:rPr>
+        <w:t xml:space="preserve">WHERE </w:t>
+      </w:r>
+      <w:r>
+        <w:rPr>
+          <w:sz w:val="32"/>
+          <w:szCs w:val="32"/>
+          <w:lang w:val="az-Latn-AZ"/>
+        </w:rPr>
+        <w:t>clause-ı record by record çalışmaqdadır.</w:t>
+      </w:r>
     </w:p>
     <w:p>
       <w:pPr>
@@ -2035,15 +2211,16 @@
         </w:rPr>
         <w:t xml:space="preserve">-dən </w:t>
       </w:r>
-      <w:r>
-        <w:rPr>
-          <w:b/>
+      <w:proofErr w:type="gramStart"/>
+      <w:r>
+        <w:rPr>
           <w:sz w:val="32"/>
           <w:szCs w:val="32"/>
           <w:lang w:val="az-Latn-AZ"/>
         </w:rPr>
         <w:t>az</w:t>
       </w:r>
+      <w:proofErr w:type="gramEnd"/>
       <w:r>
         <w:rPr>
           <w:sz w:val="32"/>
@@ -2863,8 +3040,6 @@
         </w:rPr>
         <w:t xml:space="preserve"> Yəni çox olan mənasında işlədilməkdədir.</w:t>
       </w:r>
-      <w:bookmarkStart w:id="0" w:name="_GoBack"/>
-      <w:bookmarkEnd w:id="0"/>
     </w:p>
     <w:p>
       <w:pPr>
@@ -2885,13 +3060,25 @@
           <w:lang w:val="az-Latn-AZ"/>
         </w:rPr>
       </w:pPr>
-      <w:r>
-        <w:rPr>
-          <w:b/>
-          <w:sz w:val="32"/>
-          <w:szCs w:val="32"/>
-          <w:lang w:val="az-Latn-AZ"/>
-        </w:rPr>
+    </w:p>
+    <w:p>
+      <w:pPr>
+        <w:jc w:val="center"/>
+        <w:rPr>
+          <w:b/>
+          <w:sz w:val="32"/>
+          <w:szCs w:val="32"/>
+          <w:lang w:val="az-Latn-AZ"/>
+        </w:rPr>
+      </w:pPr>
+      <w:r>
+        <w:rPr>
+          <w:b/>
+          <w:sz w:val="32"/>
+          <w:szCs w:val="32"/>
+          <w:lang w:val="az-Latn-AZ"/>
+        </w:rPr>
+        <w:lastRenderedPageBreak/>
         <w:t>TASK CHALLANGE</w:t>
       </w:r>
     </w:p>
@@ -2913,7 +3100,6 @@
           <w:szCs w:val="32"/>
           <w:lang w:val="az-Latn-AZ"/>
         </w:rPr>
-        <w:lastRenderedPageBreak/>
         <w:t>Mənə komisiyası salary-dən çox olan işçilərin məlumatlarını verən query yazmağını istəyirəm.</w:t>
       </w:r>
     </w:p>
@@ -3118,6 +3304,7 @@
       <w:proofErr w:type="spellStart"/>
       <w:r>
         <w:rPr>
+          <w:b/>
           <w:sz w:val="32"/>
           <w:szCs w:val="32"/>
         </w:rPr>
@@ -3167,6 +3354,7 @@
       <w:proofErr w:type="spellStart"/>
       <w:r>
         <w:rPr>
+          <w:b/>
           <w:sz w:val="32"/>
           <w:szCs w:val="32"/>
         </w:rPr>
@@ -3175,10 +3363,18 @@
       <w:proofErr w:type="spellEnd"/>
       <w:r>
         <w:rPr>
-          <w:sz w:val="32"/>
-          <w:szCs w:val="32"/>
-        </w:rPr>
-        <w:t xml:space="preserve"> query-</w:t>
+          <w:b/>
+          <w:sz w:val="32"/>
+          <w:szCs w:val="32"/>
+        </w:rPr>
+        <w:t xml:space="preserve"> query</w:t>
+      </w:r>
+      <w:r>
+        <w:rPr>
+          <w:sz w:val="32"/>
+          <w:szCs w:val="32"/>
+        </w:rPr>
+        <w:t>-</w:t>
       </w:r>
       <w:proofErr w:type="spellStart"/>
       <w:r>
@@ -3263,10 +3459,18 @@
       <w:proofErr w:type="spellStart"/>
       <w:r>
         <w:rPr>
-          <w:sz w:val="32"/>
-          <w:szCs w:val="32"/>
-        </w:rPr>
-        <w:t>resultset-dən</w:t>
+          <w:b/>
+          <w:sz w:val="32"/>
+          <w:szCs w:val="32"/>
+        </w:rPr>
+        <w:t>resultset</w:t>
+      </w:r>
+      <w:r>
+        <w:rPr>
+          <w:sz w:val="32"/>
+          <w:szCs w:val="32"/>
+        </w:rPr>
+        <w:t>-dən</w:t>
       </w:r>
       <w:proofErr w:type="spellEnd"/>
       <w:r>
@@ -3586,15 +3790,31 @@
           <w:sz w:val="32"/>
           <w:szCs w:val="32"/>
         </w:rPr>
-        <w:t>keçirtməlisən</w:t>
-      </w:r>
-      <w:proofErr w:type="spellEnd"/>
-      <w:r>
-        <w:rPr>
-          <w:sz w:val="32"/>
-          <w:szCs w:val="32"/>
-        </w:rPr>
-        <w:t xml:space="preserve">. </w:t>
+        <w:t>keçirtməlisə</w:t>
+      </w:r>
+      <w:r>
+        <w:rPr>
+          <w:sz w:val="32"/>
+          <w:szCs w:val="32"/>
+        </w:rPr>
+        <w:t>n</w:t>
+      </w:r>
+      <w:proofErr w:type="spellEnd"/>
+      <w:r>
+        <w:rPr>
+          <w:sz w:val="32"/>
+          <w:szCs w:val="32"/>
+        </w:rPr>
+        <w:t>!</w:t>
+      </w:r>
+      <w:bookmarkStart w:id="0" w:name="_GoBack"/>
+      <w:bookmarkEnd w:id="0"/>
+      <w:r>
+        <w:rPr>
+          <w:sz w:val="32"/>
+          <w:szCs w:val="32"/>
+        </w:rPr>
+        <w:t xml:space="preserve"> </w:t>
       </w:r>
       <w:proofErr w:type="spellStart"/>
       <w:r>
@@ -3808,6 +4028,7 @@
           <w:sz w:val="32"/>
           <w:szCs w:val="32"/>
         </w:rPr>
+        <w:lastRenderedPageBreak/>
         <w:drawing>
           <wp:anchor distT="0" distB="0" distL="114300" distR="114300" simplePos="0" relativeHeight="251667456" behindDoc="0" locked="0" layoutInCell="1" allowOverlap="1" wp14:anchorId="0DFEDF8B" wp14:editId="05D29863">
             <wp:simplePos x="0" y="0"/>
@@ -4016,7 +4237,6 @@
           <w:sz w:val="32"/>
           <w:szCs w:val="32"/>
         </w:rPr>
-        <w:lastRenderedPageBreak/>
         <w:drawing>
           <wp:anchor distT="0" distB="0" distL="114300" distR="114300" simplePos="0" relativeHeight="251668480" behindDoc="0" locked="0" layoutInCell="1" allowOverlap="1" wp14:anchorId="1DAA51F9" wp14:editId="2A1786AA">
             <wp:simplePos x="0" y="0"/>
@@ -4125,8 +4345,8 @@
 </file>
 
 <file path=word/numbering.xml><?xml version="1.0" encoding="utf-8"?>
-<w:numbering xmlns:wpc="http://schemas.microsoft.com/office/word/2010/wordprocessingCanvas" xmlns:cx="http://schemas.microsoft.com/office/drawing/2014/chartex" xmlns:mc="http://schemas.openxmlformats.org/markup-compatibility/2006" xmlns:o="urn:schemas-microsoft-com:office:office" xmlns:r="http://schemas.openxmlformats.org/officeDocument/2006/relationships" xmlns:m="http://schemas.openxmlformats.org/officeDocument/2006/math" xmlns:v="urn:schemas-microsoft-com:vml" xmlns:wp14="http://schemas.microsoft.com/office/word/2010/wordprocessingDrawing" xmlns:wp="http://schemas.openxmlformats.org/drawingml/2006/wordprocessingDrawing" xmlns:w10="urn:schemas-microsoft-com:office:word" xmlns:w="http://schemas.openxmlformats.org/wordprocessingml/2006/main" xmlns:w14="http://schemas.microsoft.com/office/word/2010/wordml" xmlns:w15="http://schemas.microsoft.com/office/word/2012/wordml" xmlns:w16se="http://schemas.microsoft.com/office/word/2015/wordml/symex" xmlns:wpg="http://schemas.microsoft.com/office/word/2010/wordprocessingGroup" xmlns:wpi="http://schemas.microsoft.com/office/word/2010/wordprocessingInk" xmlns:wne="http://schemas.microsoft.com/office/word/2006/wordml" xmlns:wps="http://schemas.microsoft.com/office/word/2010/wordprocessingShape" mc:Ignorable="w14 w15 w16se wp14">
-  <w:abstractNum w:abstractNumId="0" w15:restartNumberingAfterBreak="0">
+<w:numbering xmlns:wpc="http://schemas.microsoft.com/office/word/2010/wordprocessingCanvas" xmlns:mc="http://schemas.openxmlformats.org/markup-compatibility/2006" xmlns:o="urn:schemas-microsoft-com:office:office" xmlns:r="http://schemas.openxmlformats.org/officeDocument/2006/relationships" xmlns:m="http://schemas.openxmlformats.org/officeDocument/2006/math" xmlns:v="urn:schemas-microsoft-com:vml" xmlns:wp14="http://schemas.microsoft.com/office/word/2010/wordprocessingDrawing" xmlns:wp="http://schemas.openxmlformats.org/drawingml/2006/wordprocessingDrawing" xmlns:w10="urn:schemas-microsoft-com:office:word" xmlns:w="http://schemas.openxmlformats.org/wordprocessingml/2006/main" xmlns:w14="http://schemas.microsoft.com/office/word/2010/wordml" xmlns:w15="http://schemas.microsoft.com/office/word/2012/wordml" xmlns:wpg="http://schemas.microsoft.com/office/word/2010/wordprocessingGroup" xmlns:wpi="http://schemas.microsoft.com/office/word/2010/wordprocessingInk" xmlns:wne="http://schemas.microsoft.com/office/word/2006/wordml" xmlns:wps="http://schemas.microsoft.com/office/word/2010/wordprocessingShape" mc:Ignorable="w14 w15 wp14">
+  <w:abstractNum w:abstractNumId="0">
     <w:nsid w:val="02510FB3"/>
     <w:multiLevelType w:val="hybridMultilevel"/>
     <w:tmpl w:val="8B80113C"/>
@@ -4212,7 +4432,7 @@
       </w:pPr>
     </w:lvl>
   </w:abstractNum>
-  <w:abstractNum w:abstractNumId="1" w15:restartNumberingAfterBreak="0">
+  <w:abstractNum w:abstractNumId="1">
     <w:nsid w:val="06103110"/>
     <w:multiLevelType w:val="hybridMultilevel"/>
     <w:tmpl w:val="3B00F44E"/>
@@ -4298,7 +4518,7 @@
       </w:pPr>
     </w:lvl>
   </w:abstractNum>
-  <w:abstractNum w:abstractNumId="2" w15:restartNumberingAfterBreak="0">
+  <w:abstractNum w:abstractNumId="2">
     <w:nsid w:val="2F8D6951"/>
     <w:multiLevelType w:val="hybridMultilevel"/>
     <w:tmpl w:val="5ECE85A6"/>
@@ -4384,7 +4604,7 @@
       </w:pPr>
     </w:lvl>
   </w:abstractNum>
-  <w:abstractNum w:abstractNumId="3" w15:restartNumberingAfterBreak="0">
+  <w:abstractNum w:abstractNumId="3">
     <w:nsid w:val="375F0822"/>
     <w:multiLevelType w:val="hybridMultilevel"/>
     <w:tmpl w:val="652E2D3A"/>
@@ -4470,7 +4690,7 @@
       </w:pPr>
     </w:lvl>
   </w:abstractNum>
-  <w:abstractNum w:abstractNumId="4" w15:restartNumberingAfterBreak="0">
+  <w:abstractNum w:abstractNumId="4">
     <w:nsid w:val="5C4873F5"/>
     <w:multiLevelType w:val="hybridMultilevel"/>
     <w:tmpl w:val="5ECE85A6"/>
@@ -4556,7 +4776,7 @@
       </w:pPr>
     </w:lvl>
   </w:abstractNum>
-  <w:abstractNum w:abstractNumId="5" w15:restartNumberingAfterBreak="0">
+  <w:abstractNum w:abstractNumId="5">
     <w:nsid w:val="5F520D25"/>
     <w:multiLevelType w:val="hybridMultilevel"/>
     <w:tmpl w:val="99DCF286"/>
@@ -4664,7 +4884,7 @@
 </file>
 
 <file path=word/styles.xml><?xml version="1.0" encoding="utf-8"?>
-<w:styles xmlns:mc="http://schemas.openxmlformats.org/markup-compatibility/2006" xmlns:r="http://schemas.openxmlformats.org/officeDocument/2006/relationships" xmlns:w="http://schemas.openxmlformats.org/wordprocessingml/2006/main" xmlns:w14="http://schemas.microsoft.com/office/word/2010/wordml" xmlns:w15="http://schemas.microsoft.com/office/word/2012/wordml" xmlns:w16se="http://schemas.microsoft.com/office/word/2015/wordml/symex" mc:Ignorable="w14 w15 w16se">
+<w:styles xmlns:mc="http://schemas.openxmlformats.org/markup-compatibility/2006" xmlns:r="http://schemas.openxmlformats.org/officeDocument/2006/relationships" xmlns:w="http://schemas.openxmlformats.org/wordprocessingml/2006/main" xmlns:w14="http://schemas.microsoft.com/office/word/2010/wordml" xmlns:w15="http://schemas.microsoft.com/office/word/2012/wordml" mc:Ignorable="w14 w15">
   <w:docDefaults>
     <w:rPrDefault>
       <w:rPr>

</xml_diff>